<commit_message>
The Lo-Fi ctf was completed!
</commit_message>
<xml_diff>
--- a/THM_challenges/Easy/Neighbour/Neighbour_Documentation.docx
+++ b/THM_challenges/Easy/Neighbour/Neighbour_Documentation.docx
@@ -26,6 +26,28 @@
     </w:p>
     <w:p>
       <w:pPr>
+        <w:jc w:val="center"/>
+        <w:rPr>
+          <w:b/>
+          <w:bCs/>
+          <w:sz w:val="28"/>
+          <w:szCs w:val="28"/>
+          <w:u w:val="single"/>
+        </w:rPr>
+      </w:pPr>
+      <w:r>
+        <w:rPr>
+          <w:b/>
+          <w:bCs/>
+          <w:sz w:val="28"/>
+          <w:szCs w:val="28"/>
+          <w:u w:val="single"/>
+        </w:rPr>
+        <w:t>Written by: Yuval Quina</w:t>
+      </w:r>
+    </w:p>
+    <w:p>
+      <w:pPr>
         <w:pStyle w:val="a9"/>
         <w:numPr>
           <w:ilvl w:val="0"/>
@@ -54,6 +76,7 @@
       </w:pPr>
       <w:r>
         <w:rPr>
+          <w:noProof/>
           <w:sz w:val="26"/>
           <w:szCs w:val="26"/>
         </w:rPr>
@@ -124,6 +147,7 @@
       </w:pPr>
       <w:r>
         <w:rPr>
+          <w:noProof/>
           <w:sz w:val="26"/>
           <w:szCs w:val="26"/>
         </w:rPr>
@@ -250,7 +274,23 @@
           <w:sz w:val="26"/>
           <w:szCs w:val="26"/>
         </w:rPr>
-        <w:t>shortcut opened the backend code of this page and this is how it looks like:</w:t>
+        <w:t xml:space="preserve">shortcut opened the backend code of this </w:t>
+      </w:r>
+      <w:proofErr w:type="gramStart"/>
+      <w:r>
+        <w:rPr>
+          <w:sz w:val="26"/>
+          <w:szCs w:val="26"/>
+        </w:rPr>
+        <w:t>page</w:t>
+      </w:r>
+      <w:proofErr w:type="gramEnd"/>
+      <w:r>
+        <w:rPr>
+          <w:sz w:val="26"/>
+          <w:szCs w:val="26"/>
+        </w:rPr>
+        <w:t xml:space="preserve"> and this is how it looks like:</w:t>
       </w:r>
     </w:p>
     <w:p>
@@ -263,9 +303,11 @@
       </w:pPr>
       <w:r>
         <w:rPr>
-          <w:sz w:val="26"/>
-          <w:szCs w:val="26"/>
-        </w:rPr>
+          <w:noProof/>
+          <w:sz w:val="26"/>
+          <w:szCs w:val="26"/>
+        </w:rPr>
+        <w:lastRenderedPageBreak/>
         <w:drawing>
           <wp:inline distT="0" distB="0" distL="0" distR="0" wp14:anchorId="5A6FE4A0" wp14:editId="57424367">
             <wp:extent cx="5903595" cy="3727590"/>
@@ -320,7 +362,6 @@
           <w:sz w:val="26"/>
           <w:szCs w:val="26"/>
         </w:rPr>
-        <w:lastRenderedPageBreak/>
         <w:t>I pass over the code and found th</w:t>
       </w:r>
       <w:r>
@@ -341,6 +382,7 @@
       </w:pPr>
       <w:r>
         <w:rPr>
+          <w:noProof/>
           <w:sz w:val="26"/>
           <w:szCs w:val="26"/>
         </w:rPr>
@@ -418,6 +460,7 @@
       </w:pPr>
       <w:r>
         <w:rPr>
+          <w:noProof/>
           <w:sz w:val="26"/>
           <w:szCs w:val="26"/>
         </w:rPr>
@@ -484,6 +527,7 @@
       </w:pPr>
       <w:r>
         <w:rPr>
+          <w:noProof/>
           <w:sz w:val="26"/>
           <w:szCs w:val="26"/>
         </w:rPr>
@@ -537,7 +581,23 @@
           <w:sz w:val="26"/>
           <w:szCs w:val="26"/>
         </w:rPr>
-        <w:t xml:space="preserve">I tried to replace the user value from “guest” to “admin” and </w:t>
+        <w:t>I tried to replace the user value from “guest” to “admin</w:t>
+      </w:r>
+      <w:proofErr w:type="gramStart"/>
+      <w:r>
+        <w:rPr>
+          <w:sz w:val="26"/>
+          <w:szCs w:val="26"/>
+        </w:rPr>
+        <w:t>”</w:t>
+      </w:r>
+      <w:proofErr w:type="gramEnd"/>
+      <w:r>
+        <w:rPr>
+          <w:sz w:val="26"/>
+          <w:szCs w:val="26"/>
+        </w:rPr>
+        <w:t xml:space="preserve"> and </w:t>
       </w:r>
       <w:r>
         <w:rPr>
@@ -564,6 +624,7 @@
       </w:pPr>
       <w:r>
         <w:rPr>
+          <w:noProof/>
           <w:sz w:val="26"/>
           <w:szCs w:val="26"/>
         </w:rPr>

</xml_diff>